<commit_message>
exp13: a passed design
</commit_message>
<xml_diff>
--- a/report/LAB6/lab05_exp12_05.docx
+++ b/report/LAB6/lab05_exp12_05.docx
@@ -78,11 +78,20 @@
       <w:r>
         <w:rPr>
           <w:rFonts w:ascii="Times New Roman" w:eastAsia="黑体" w:hAnsi="Times New Roman" w:hint="eastAsia"/>
-          <w:color w:val="FF0000"/>
+          <w:color w:val="auto"/>
           <w:sz w:val="24"/>
           <w:u w:val="single"/>
         </w:rPr>
-        <w:t>？？</w:t>
+        <w:t>3</w:t>
+      </w:r>
+      <w:r>
+        <w:rPr>
+          <w:rFonts w:ascii="Times New Roman" w:eastAsia="黑体" w:hAnsi="Times New Roman"/>
+          <w:color w:val="auto"/>
+          <w:sz w:val="24"/>
+          <w:u w:val="single"/>
+        </w:rPr>
+        <w:t>4</w:t>
       </w:r>
       <w:r>
         <w:rPr>
@@ -476,7 +485,7 @@
         <w:spacing w:line="360" w:lineRule="auto"/>
         <w:ind w:firstLineChars="200" w:firstLine="420"/>
         <w:rPr>
-          <w:rFonts w:ascii="Times New Roman" w:eastAsia="宋体" w:hAnsi="Times New Roman" w:hint="eastAsia"/>
+          <w:rFonts w:ascii="Times New Roman" w:eastAsia="宋体" w:hAnsi="Times New Roman"/>
           <w:color w:val="auto"/>
         </w:rPr>
       </w:pPr>
@@ -932,7 +941,7 @@
         <w:spacing w:line="360" w:lineRule="auto"/>
         <w:ind w:firstLineChars="200" w:firstLine="420"/>
         <w:rPr>
-          <w:rFonts w:ascii="Times New Roman" w:eastAsia="宋体" w:hAnsi="Times New Roman" w:hint="eastAsia"/>
+          <w:rFonts w:ascii="Times New Roman" w:eastAsia="宋体" w:hAnsi="Times New Roman"/>
           <w:color w:val="auto"/>
         </w:rPr>
       </w:pPr>
@@ -993,7 +1002,7 @@
         <w:ind w:firstLine="420"/>
         <w:jc w:val="center"/>
         <w:rPr>
-          <w:rFonts w:ascii="Times New Roman" w:eastAsia="宋体" w:hAnsi="Times New Roman" w:hint="eastAsia"/>
+          <w:rFonts w:ascii="Times New Roman" w:eastAsia="宋体" w:hAnsi="Times New Roman"/>
           <w:color w:val="000000" w:themeColor="text1"/>
           <w:sz w:val="18"/>
           <w:szCs w:val="18"/>
@@ -1295,7 +1304,7 @@
             <w:pPr>
               <w:jc w:val="center"/>
               <w:rPr>
-                <w:rFonts w:ascii="Times New Roman" w:eastAsia="宋体" w:hAnsi="Calibri" w:cs="Times New Roman" w:hint="eastAsia"/>
+                <w:rFonts w:ascii="Times New Roman" w:eastAsia="宋体" w:hAnsi="Calibri" w:cs="Times New Roman"/>
                 <w:sz w:val="18"/>
               </w:rPr>
             </w:pPr>
@@ -1330,7 +1339,7 @@
             <w:pPr>
               <w:jc w:val="center"/>
               <w:rPr>
-                <w:rFonts w:ascii="Times New Roman" w:eastAsia="宋体" w:hAnsi="Calibri" w:cs="Times New Roman" w:hint="eastAsia"/>
+                <w:rFonts w:ascii="Times New Roman" w:eastAsia="宋体" w:hAnsi="Calibri" w:cs="Times New Roman"/>
                 <w:sz w:val="18"/>
               </w:rPr>
             </w:pPr>
@@ -1420,7 +1429,7 @@
             <w:pPr>
               <w:jc w:val="center"/>
               <w:rPr>
-                <w:rFonts w:ascii="Times New Roman" w:eastAsia="宋体" w:hAnsi="Calibri" w:cs="Times New Roman" w:hint="eastAsia"/>
+                <w:rFonts w:ascii="Times New Roman" w:eastAsia="宋体" w:hAnsi="Calibri" w:cs="Times New Roman"/>
                 <w:sz w:val="18"/>
               </w:rPr>
             </w:pPr>
@@ -1455,7 +1464,7 @@
             <w:pPr>
               <w:jc w:val="center"/>
               <w:rPr>
-                <w:rFonts w:ascii="Times New Roman" w:eastAsia="宋体" w:hAnsi="Calibri" w:cs="Times New Roman" w:hint="eastAsia"/>
+                <w:rFonts w:ascii="Times New Roman" w:eastAsia="宋体" w:hAnsi="Calibri" w:cs="Times New Roman"/>
                 <w:sz w:val="18"/>
               </w:rPr>
             </w:pPr>
@@ -1724,7 +1733,7 @@
             <w:pPr>
               <w:jc w:val="center"/>
               <w:rPr>
-                <w:rFonts w:ascii="Times New Roman" w:eastAsia="宋体" w:hAnsi="Calibri" w:cs="Times New Roman" w:hint="eastAsia"/>
+                <w:rFonts w:ascii="Times New Roman" w:eastAsia="宋体" w:hAnsi="Calibri" w:cs="Times New Roman"/>
                 <w:sz w:val="18"/>
               </w:rPr>
             </w:pPr>
@@ -1758,7 +1767,7 @@
             <w:pPr>
               <w:jc w:val="center"/>
               <w:rPr>
-                <w:rFonts w:ascii="Times New Roman" w:eastAsia="宋体" w:hAnsi="Calibri" w:cs="Times New Roman" w:hint="eastAsia"/>
+                <w:rFonts w:ascii="Times New Roman" w:eastAsia="宋体" w:hAnsi="Calibri" w:cs="Times New Roman"/>
                 <w:sz w:val="18"/>
               </w:rPr>
             </w:pPr>
@@ -1814,7 +1823,7 @@
           <w:p>
             <w:pPr>
               <w:rPr>
-                <w:rFonts w:ascii="Times New Roman" w:eastAsia="宋体" w:hAnsi="Calibri" w:cs="Times New Roman" w:hint="eastAsia"/>
+                <w:rFonts w:ascii="Times New Roman" w:eastAsia="宋体" w:hAnsi="Calibri" w:cs="Times New Roman"/>
                 <w:sz w:val="18"/>
               </w:rPr>
             </w:pPr>
@@ -1854,7 +1863,7 @@
             <w:pPr>
               <w:jc w:val="center"/>
               <w:rPr>
-                <w:rFonts w:ascii="Times New Roman" w:eastAsia="宋体" w:hAnsi="Calibri" w:cs="Times New Roman" w:hint="eastAsia"/>
+                <w:rFonts w:ascii="Times New Roman" w:eastAsia="宋体" w:hAnsi="Calibri" w:cs="Times New Roman"/>
                 <w:sz w:val="18"/>
               </w:rPr>
             </w:pPr>
@@ -1888,7 +1897,7 @@
             <w:pPr>
               <w:jc w:val="center"/>
               <w:rPr>
-                <w:rFonts w:ascii="Times New Roman" w:eastAsia="宋体" w:hAnsi="Calibri" w:cs="Times New Roman" w:hint="eastAsia"/>
+                <w:rFonts w:ascii="Times New Roman" w:eastAsia="宋体" w:hAnsi="Calibri" w:cs="Times New Roman"/>
                 <w:sz w:val="18"/>
               </w:rPr>
             </w:pPr>
@@ -2000,7 +2009,7 @@
             <w:pPr>
               <w:jc w:val="center"/>
               <w:rPr>
-                <w:rFonts w:ascii="Times New Roman" w:eastAsia="宋体" w:hAnsi="Calibri" w:cs="Times New Roman" w:hint="eastAsia"/>
+                <w:rFonts w:ascii="Times New Roman" w:eastAsia="宋体" w:hAnsi="Calibri" w:cs="Times New Roman"/>
                 <w:sz w:val="18"/>
               </w:rPr>
             </w:pPr>
@@ -2034,7 +2043,7 @@
             <w:pPr>
               <w:jc w:val="center"/>
               <w:rPr>
-                <w:rFonts w:ascii="Times New Roman" w:eastAsia="宋体" w:hAnsi="Calibri" w:cs="Times New Roman" w:hint="eastAsia"/>
+                <w:rFonts w:ascii="Times New Roman" w:eastAsia="宋体" w:hAnsi="Calibri" w:cs="Times New Roman"/>
                 <w:sz w:val="18"/>
               </w:rPr>
             </w:pPr>
@@ -2139,7 +2148,7 @@
             <w:pPr>
               <w:jc w:val="center"/>
               <w:rPr>
-                <w:rFonts w:ascii="Times New Roman" w:eastAsia="宋体" w:hAnsi="Calibri" w:cs="Times New Roman" w:hint="eastAsia"/>
+                <w:rFonts w:ascii="Times New Roman" w:eastAsia="宋体" w:hAnsi="Calibri" w:cs="Times New Roman"/>
                 <w:sz w:val="18"/>
               </w:rPr>
             </w:pPr>
@@ -2173,7 +2182,7 @@
             <w:pPr>
               <w:jc w:val="center"/>
               <w:rPr>
-                <w:rFonts w:ascii="Times New Roman" w:eastAsia="宋体" w:hAnsi="Calibri" w:cs="Times New Roman" w:hint="eastAsia"/>
+                <w:rFonts w:ascii="Times New Roman" w:eastAsia="宋体" w:hAnsi="Calibri" w:cs="Times New Roman"/>
                 <w:sz w:val="18"/>
               </w:rPr>
             </w:pPr>
@@ -2269,7 +2278,7 @@
             <w:pPr>
               <w:jc w:val="center"/>
               <w:rPr>
-                <w:rFonts w:ascii="Times New Roman" w:eastAsia="宋体" w:hAnsi="Calibri" w:cs="Times New Roman" w:hint="eastAsia"/>
+                <w:rFonts w:ascii="Times New Roman" w:eastAsia="宋体" w:hAnsi="Calibri" w:cs="Times New Roman"/>
                 <w:sz w:val="18"/>
               </w:rPr>
             </w:pPr>
@@ -2303,7 +2312,7 @@
             <w:pPr>
               <w:jc w:val="center"/>
               <w:rPr>
-                <w:rFonts w:ascii="Times New Roman" w:eastAsia="宋体" w:hAnsi="Calibri" w:cs="Times New Roman" w:hint="eastAsia"/>
+                <w:rFonts w:ascii="Times New Roman" w:eastAsia="宋体" w:hAnsi="Calibri" w:cs="Times New Roman"/>
                 <w:sz w:val="18"/>
               </w:rPr>
             </w:pPr>
@@ -2399,7 +2408,7 @@
             <w:pPr>
               <w:jc w:val="center"/>
               <w:rPr>
-                <w:rFonts w:ascii="Times New Roman" w:eastAsia="宋体" w:hAnsi="Calibri" w:cs="Times New Roman" w:hint="eastAsia"/>
+                <w:rFonts w:ascii="Times New Roman" w:eastAsia="宋体" w:hAnsi="Calibri" w:cs="Times New Roman"/>
                 <w:sz w:val="18"/>
               </w:rPr>
             </w:pPr>
@@ -2426,7 +2435,7 @@
             <w:pPr>
               <w:jc w:val="center"/>
               <w:rPr>
-                <w:rFonts w:ascii="Times New Roman" w:eastAsia="宋体" w:hAnsi="Calibri" w:cs="Times New Roman" w:hint="eastAsia"/>
+                <w:rFonts w:ascii="Times New Roman" w:eastAsia="宋体" w:hAnsi="Calibri" w:cs="Times New Roman"/>
                 <w:sz w:val="18"/>
               </w:rPr>
             </w:pPr>
@@ -2482,7 +2491,7 @@
           <w:p>
             <w:pPr>
               <w:rPr>
-                <w:rFonts w:ascii="Times New Roman" w:eastAsia="宋体" w:hAnsi="Calibri" w:cs="Times New Roman" w:hint="eastAsia"/>
+                <w:rFonts w:ascii="Times New Roman" w:eastAsia="宋体" w:hAnsi="Calibri" w:cs="Times New Roman"/>
                 <w:sz w:val="18"/>
               </w:rPr>
             </w:pPr>
@@ -2522,7 +2531,7 @@
             <w:pPr>
               <w:jc w:val="center"/>
               <w:rPr>
-                <w:rFonts w:ascii="Times New Roman" w:eastAsia="宋体" w:hAnsi="Calibri" w:cs="Times New Roman" w:hint="eastAsia"/>
+                <w:rFonts w:ascii="Times New Roman" w:eastAsia="宋体" w:hAnsi="Calibri" w:cs="Times New Roman"/>
                 <w:sz w:val="18"/>
               </w:rPr>
             </w:pPr>
@@ -2556,7 +2565,7 @@
             <w:pPr>
               <w:jc w:val="center"/>
               <w:rPr>
-                <w:rFonts w:ascii="Times New Roman" w:eastAsia="宋体" w:hAnsi="Calibri" w:cs="Times New Roman" w:hint="eastAsia"/>
+                <w:rFonts w:ascii="Times New Roman" w:eastAsia="宋体" w:hAnsi="Calibri" w:cs="Times New Roman"/>
                 <w:sz w:val="18"/>
               </w:rPr>
             </w:pPr>
@@ -2689,7 +2698,7 @@
             <w:pPr>
               <w:jc w:val="center"/>
               <w:rPr>
-                <w:rFonts w:ascii="Times New Roman" w:eastAsia="宋体" w:hAnsi="Calibri" w:cs="Times New Roman" w:hint="eastAsia"/>
+                <w:rFonts w:ascii="Times New Roman" w:eastAsia="宋体" w:hAnsi="Calibri" w:cs="Times New Roman"/>
                 <w:sz w:val="18"/>
               </w:rPr>
             </w:pPr>
@@ -2723,7 +2732,7 @@
             <w:pPr>
               <w:jc w:val="center"/>
               <w:rPr>
-                <w:rFonts w:ascii="Times New Roman" w:eastAsia="宋体" w:hAnsi="Calibri" w:cs="Times New Roman" w:hint="eastAsia"/>
+                <w:rFonts w:ascii="Times New Roman" w:eastAsia="宋体" w:hAnsi="Calibri" w:cs="Times New Roman"/>
                 <w:sz w:val="18"/>
               </w:rPr>
             </w:pPr>
@@ -2819,7 +2828,7 @@
             <w:pPr>
               <w:jc w:val="center"/>
               <w:rPr>
-                <w:rFonts w:ascii="Times New Roman" w:eastAsia="宋体" w:hAnsi="Calibri" w:cs="Times New Roman" w:hint="eastAsia"/>
+                <w:rFonts w:ascii="Times New Roman" w:eastAsia="宋体" w:hAnsi="Calibri" w:cs="Times New Roman"/>
                 <w:sz w:val="18"/>
               </w:rPr>
             </w:pPr>
@@ -2853,7 +2862,7 @@
             <w:pPr>
               <w:jc w:val="center"/>
               <w:rPr>
-                <w:rFonts w:ascii="Times New Roman" w:eastAsia="宋体" w:hAnsi="Calibri" w:cs="Times New Roman" w:hint="eastAsia"/>
+                <w:rFonts w:ascii="Times New Roman" w:eastAsia="宋体" w:hAnsi="Calibri" w:cs="Times New Roman"/>
                 <w:sz w:val="18"/>
               </w:rPr>
             </w:pPr>
@@ -2947,7 +2956,7 @@
             <w:pPr>
               <w:jc w:val="center"/>
               <w:rPr>
-                <w:rFonts w:ascii="Times New Roman" w:eastAsia="宋体" w:hAnsi="Calibri" w:cs="Times New Roman" w:hint="eastAsia"/>
+                <w:rFonts w:ascii="Times New Roman" w:eastAsia="宋体" w:hAnsi="Calibri" w:cs="Times New Roman"/>
                 <w:sz w:val="18"/>
               </w:rPr>
             </w:pPr>
@@ -2982,7 +2991,7 @@
             <w:pPr>
               <w:jc w:val="center"/>
               <w:rPr>
-                <w:rFonts w:ascii="Times New Roman" w:eastAsia="宋体" w:hAnsi="Calibri" w:cs="Times New Roman" w:hint="eastAsia"/>
+                <w:rFonts w:ascii="Times New Roman" w:eastAsia="宋体" w:hAnsi="Calibri" w:cs="Times New Roman"/>
                 <w:sz w:val="18"/>
               </w:rPr>
             </w:pPr>
@@ -3045,7 +3054,7 @@
           <w:p>
             <w:pPr>
               <w:rPr>
-                <w:rFonts w:ascii="Times New Roman" w:eastAsia="宋体" w:hAnsi="Calibri" w:cs="Times New Roman" w:hint="eastAsia"/>
+                <w:rFonts w:ascii="Times New Roman" w:eastAsia="宋体" w:hAnsi="Calibri" w:cs="Times New Roman"/>
                 <w:sz w:val="18"/>
               </w:rPr>
             </w:pPr>
@@ -3420,7 +3429,7 @@
         <w:spacing w:line="360" w:lineRule="auto"/>
         <w:ind w:left="420"/>
         <w:rPr>
-          <w:rFonts w:ascii="Times New Roman" w:eastAsia="宋体" w:hAnsi="Times New Roman" w:hint="eastAsia"/>
+          <w:rFonts w:ascii="Times New Roman" w:eastAsia="宋体" w:hAnsi="Times New Roman"/>
           <w:color w:val="auto"/>
         </w:rPr>
       </w:pPr>
@@ -4525,7 +4534,7 @@
         <w:ind w:firstLine="420"/>
         <w:jc w:val="center"/>
         <w:rPr>
-          <w:rFonts w:ascii="Times New Roman" w:eastAsia="宋体" w:hAnsi="Times New Roman" w:hint="eastAsia"/>
+          <w:rFonts w:ascii="Times New Roman" w:eastAsia="宋体" w:hAnsi="Times New Roman"/>
           <w:color w:val="000000" w:themeColor="text1"/>
           <w:sz w:val="18"/>
           <w:szCs w:val="18"/>
@@ -4583,16 +4592,7 @@
           <w:sz w:val="18"/>
           <w:szCs w:val="18"/>
         </w:rPr>
-        <w:t>中</w:t>
-      </w:r>
-      <w:r>
-        <w:rPr>
-          <w:rFonts w:ascii="Times New Roman" w:eastAsia="宋体" w:hAnsi="Times New Roman" w:hint="eastAsia"/>
-          <w:color w:val="000000" w:themeColor="text1"/>
-          <w:sz w:val="18"/>
-          <w:szCs w:val="18"/>
-        </w:rPr>
-        <w:t>出错截图</w:t>
+        <w:t>中出错截图</w:t>
       </w:r>
     </w:p>
     <w:p>
@@ -4601,7 +4601,7 @@
         <w:ind w:firstLineChars="200" w:firstLine="420"/>
         <w:jc w:val="center"/>
         <w:rPr>
-          <w:rFonts w:ascii="Times New Roman" w:eastAsia="宋体" w:hAnsi="Times New Roman" w:hint="eastAsia"/>
+          <w:rFonts w:ascii="Times New Roman" w:eastAsia="宋体" w:hAnsi="Times New Roman"/>
           <w:color w:val="auto"/>
         </w:rPr>
       </w:pPr>
@@ -5021,13 +5021,14 @@
         <w:spacing w:line="360" w:lineRule="auto"/>
         <w:jc w:val="center"/>
         <w:rPr>
-          <w:rFonts w:ascii="Times New Roman" w:eastAsia="宋体" w:hAnsi="Times New Roman" w:hint="eastAsia"/>
-          <w:color w:val="auto"/>
-        </w:rPr>
-      </w:pPr>
-      <w:r>
-        <w:rPr>
-          <w:rFonts w:ascii="Times New Roman" w:eastAsia="宋体" w:hAnsi="Times New Roman"/>
+          <w:rFonts w:ascii="Times New Roman" w:eastAsia="宋体" w:hAnsi="Times New Roman"/>
+          <w:color w:val="auto"/>
+        </w:rPr>
+      </w:pPr>
+      <w:r>
+        <w:rPr>
+          <w:rFonts w:ascii="Times New Roman" w:eastAsia="宋体" w:hAnsi="Times New Roman"/>
+          <w:noProof/>
           <w:color w:val="auto"/>
         </w:rPr>
         <w:drawing>
@@ -5131,25 +5132,7 @@
           <w:sz w:val="18"/>
           <w:szCs w:val="18"/>
         </w:rPr>
-        <w:t>中出错</w:t>
-      </w:r>
-      <w:r>
-        <w:rPr>
-          <w:rFonts w:ascii="Times New Roman" w:eastAsia="宋体" w:hAnsi="Times New Roman" w:hint="eastAsia"/>
-          <w:color w:val="000000" w:themeColor="text1"/>
-          <w:sz w:val="18"/>
-          <w:szCs w:val="18"/>
-        </w:rPr>
-        <w:t>代码</w:t>
-      </w:r>
-      <w:r>
-        <w:rPr>
-          <w:rFonts w:ascii="Times New Roman" w:eastAsia="宋体" w:hAnsi="Times New Roman" w:hint="eastAsia"/>
-          <w:color w:val="000000" w:themeColor="text1"/>
-          <w:sz w:val="18"/>
-          <w:szCs w:val="18"/>
-        </w:rPr>
-        <w:t>截图</w:t>
+        <w:t>中出错代码截图</w:t>
       </w:r>
     </w:p>
     <w:p>
@@ -5197,7 +5180,7 @@
         <w:spacing w:line="360" w:lineRule="auto"/>
         <w:ind w:firstLineChars="200" w:firstLine="420"/>
         <w:rPr>
-          <w:rFonts w:ascii="Times New Roman" w:eastAsia="宋体" w:hAnsi="Times New Roman" w:hint="eastAsia"/>
+          <w:rFonts w:ascii="Times New Roman" w:eastAsia="宋体" w:hAnsi="Times New Roman"/>
           <w:color w:val="auto"/>
         </w:rPr>
       </w:pPr>
@@ -5398,7 +5381,7 @@
         <w:spacing w:line="360" w:lineRule="auto"/>
         <w:ind w:firstLineChars="200" w:firstLine="420"/>
         <w:rPr>
-          <w:rFonts w:ascii="Times New Roman" w:eastAsia="宋体" w:hAnsi="Times New Roman" w:hint="eastAsia"/>
+          <w:rFonts w:ascii="Times New Roman" w:eastAsia="宋体" w:hAnsi="Times New Roman"/>
           <w:color w:val="auto"/>
         </w:rPr>
       </w:pPr>
@@ -5406,7 +5389,7 @@
     <w:p>
       <w:pPr>
         <w:rPr>
-          <w:rFonts w:ascii="Times New Roman" w:eastAsia="宋体" w:hAnsi="Times New Roman" w:hint="eastAsia"/>
+          <w:rFonts w:ascii="Times New Roman" w:eastAsia="宋体" w:hAnsi="Times New Roman"/>
           <w:color w:val="auto"/>
         </w:rPr>
       </w:pPr>
@@ -5790,6 +5773,7 @@
       <w:r>
         <w:rPr>
           <w:rFonts w:ascii="Times New Roman" w:eastAsia="宋体" w:hAnsi="Times New Roman"/>
+          <w:noProof/>
           <w:color w:val="auto"/>
         </w:rPr>
         <w:drawing>
@@ -5893,25 +5877,7 @@
           <w:sz w:val="18"/>
           <w:szCs w:val="18"/>
         </w:rPr>
-        <w:t>中出错</w:t>
-      </w:r>
-      <w:r>
-        <w:rPr>
-          <w:rFonts w:ascii="Times New Roman" w:eastAsia="宋体" w:hAnsi="Times New Roman" w:hint="eastAsia"/>
-          <w:color w:val="000000" w:themeColor="text1"/>
-          <w:sz w:val="18"/>
-          <w:szCs w:val="18"/>
-        </w:rPr>
-        <w:t>代码</w:t>
-      </w:r>
-      <w:r>
-        <w:rPr>
-          <w:rFonts w:ascii="Times New Roman" w:eastAsia="宋体" w:hAnsi="Times New Roman" w:hint="eastAsia"/>
-          <w:color w:val="000000" w:themeColor="text1"/>
-          <w:sz w:val="18"/>
-          <w:szCs w:val="18"/>
-        </w:rPr>
-        <w:t>截图</w:t>
+        <w:t>中出错代码截图</w:t>
       </w:r>
     </w:p>
     <w:p>
@@ -6029,359 +5995,342 @@
           <w:sz w:val="18"/>
           <w:szCs w:val="18"/>
         </w:rPr>
-        <w:t>中出错</w:t>
-      </w:r>
-      <w:r>
-        <w:rPr>
-          <w:rFonts w:ascii="Times New Roman" w:eastAsia="宋体" w:hAnsi="Times New Roman" w:hint="eastAsia"/>
+        <w:t>中出错波形截图</w:t>
+      </w:r>
+    </w:p>
+    <w:p>
+      <w:pPr>
+        <w:rPr>
+          <w:rFonts w:ascii="Times New Roman" w:eastAsia="黑体" w:hAnsi="Times New Roman"/>
+          <w:color w:val="auto"/>
+        </w:rPr>
+      </w:pPr>
+      <w:r>
+        <w:rPr>
+          <w:rFonts w:ascii="Times New Roman" w:eastAsia="黑体" w:hAnsi="Times New Roman" w:hint="eastAsia"/>
+          <w:color w:val="auto"/>
+        </w:rPr>
+        <w:t>（</w:t>
+      </w:r>
+      <w:r>
+        <w:rPr>
+          <w:rFonts w:ascii="Times New Roman" w:eastAsia="黑体" w:hAnsi="Times New Roman" w:hint="eastAsia"/>
+          <w:color w:val="auto"/>
+        </w:rPr>
+        <w:t>3</w:t>
+      </w:r>
+      <w:r>
+        <w:rPr>
+          <w:rFonts w:ascii="Times New Roman" w:eastAsia="黑体" w:hAnsi="Times New Roman" w:hint="eastAsia"/>
+          <w:color w:val="auto"/>
+        </w:rPr>
+        <w:t>）错误原因</w:t>
+      </w:r>
+    </w:p>
+    <w:p>
+      <w:pPr>
+        <w:spacing w:line="360" w:lineRule="auto"/>
+        <w:ind w:firstLineChars="200" w:firstLine="420"/>
+        <w:rPr>
+          <w:rFonts w:ascii="Times New Roman" w:eastAsia="宋体" w:hAnsi="Times New Roman"/>
+          <w:color w:val="auto"/>
+        </w:rPr>
+      </w:pPr>
+      <w:r>
+        <w:rPr>
+          <w:rFonts w:ascii="Times New Roman" w:eastAsia="宋体" w:hAnsi="Times New Roman" w:hint="eastAsia"/>
+          <w:color w:val="auto"/>
+        </w:rPr>
+        <w:t>很明显，在黄线之前的两个周期。</w:t>
+      </w:r>
+      <w:proofErr w:type="spellStart"/>
+      <w:r>
+        <w:rPr>
+          <w:rFonts w:ascii="Times New Roman" w:eastAsia="宋体" w:hAnsi="Times New Roman"/>
+          <w:color w:val="auto"/>
+        </w:rPr>
+        <w:t>es_csr</w:t>
+      </w:r>
+      <w:proofErr w:type="spellEnd"/>
+      <w:r>
+        <w:rPr>
+          <w:rFonts w:ascii="Times New Roman" w:eastAsia="宋体" w:hAnsi="Times New Roman" w:hint="eastAsia"/>
+          <w:color w:val="auto"/>
+        </w:rPr>
+        <w:t>拉高，导致</w:t>
+      </w:r>
+      <w:r>
+        <w:rPr>
+          <w:rFonts w:ascii="Times New Roman" w:eastAsia="宋体" w:hAnsi="Times New Roman" w:hint="eastAsia"/>
+          <w:color w:val="auto"/>
+        </w:rPr>
+        <w:t>IF</w:t>
+      </w:r>
+      <w:r>
+        <w:rPr>
+          <w:rFonts w:ascii="Times New Roman" w:eastAsia="宋体" w:hAnsi="Times New Roman" w:hint="eastAsia"/>
+          <w:color w:val="auto"/>
+        </w:rPr>
+        <w:t>阶段的</w:t>
+      </w:r>
+      <w:r>
+        <w:rPr>
+          <w:rFonts w:ascii="Times New Roman" w:eastAsia="宋体" w:hAnsi="Times New Roman" w:hint="eastAsia"/>
+          <w:color w:val="auto"/>
+        </w:rPr>
+        <w:t>pc</w:t>
+      </w:r>
+      <w:r>
+        <w:rPr>
+          <w:rFonts w:ascii="Times New Roman" w:eastAsia="宋体" w:hAnsi="Times New Roman" w:hint="eastAsia"/>
+          <w:color w:val="auto"/>
+        </w:rPr>
+        <w:t>没有传递给</w:t>
+      </w:r>
+      <w:r>
+        <w:rPr>
+          <w:rFonts w:ascii="Times New Roman" w:eastAsia="宋体" w:hAnsi="Times New Roman" w:hint="eastAsia"/>
+          <w:color w:val="auto"/>
+        </w:rPr>
+        <w:t>ID</w:t>
+      </w:r>
+      <w:r>
+        <w:rPr>
+          <w:rFonts w:ascii="Times New Roman" w:eastAsia="宋体" w:hAnsi="Times New Roman" w:hint="eastAsia"/>
+          <w:color w:val="auto"/>
+        </w:rPr>
+        <w:t>阶段。其原因是，</w:t>
+      </w:r>
+      <w:r>
+        <w:rPr>
+          <w:rFonts w:ascii="Times New Roman" w:eastAsia="宋体" w:hAnsi="Times New Roman" w:hint="eastAsia"/>
+          <w:color w:val="auto"/>
+        </w:rPr>
+        <w:t>后面的</w:t>
+      </w:r>
+      <w:proofErr w:type="spellStart"/>
+      <w:r>
+        <w:rPr>
+          <w:rFonts w:ascii="Times New Roman" w:eastAsia="宋体" w:hAnsi="Times New Roman" w:hint="eastAsia"/>
+          <w:color w:val="auto"/>
+        </w:rPr>
+        <w:t>syscall</w:t>
+      </w:r>
+      <w:proofErr w:type="spellEnd"/>
+      <w:r>
+        <w:rPr>
+          <w:rFonts w:ascii="Times New Roman" w:eastAsia="宋体" w:hAnsi="Times New Roman" w:hint="eastAsia"/>
+          <w:color w:val="auto"/>
+        </w:rPr>
+        <w:t>恰好碰见一个</w:t>
+      </w:r>
+      <w:proofErr w:type="spellStart"/>
+      <w:r>
+        <w:rPr>
+          <w:rFonts w:ascii="Times New Roman" w:eastAsia="宋体" w:hAnsi="Times New Roman" w:hint="eastAsia"/>
+          <w:color w:val="auto"/>
+        </w:rPr>
+        <w:t>csr</w:t>
+      </w:r>
+      <w:proofErr w:type="spellEnd"/>
+      <w:r>
+        <w:rPr>
+          <w:rFonts w:ascii="Times New Roman" w:eastAsia="宋体" w:hAnsi="Times New Roman" w:hint="eastAsia"/>
+          <w:color w:val="auto"/>
+        </w:rPr>
+        <w:t>指令，结果产生了阻塞</w:t>
+      </w:r>
+      <w:r>
+        <w:rPr>
+          <w:rFonts w:ascii="Times New Roman" w:eastAsia="宋体" w:hAnsi="Times New Roman" w:hint="eastAsia"/>
+          <w:color w:val="auto"/>
+        </w:rPr>
+        <w:t>导致</w:t>
+      </w:r>
+      <w:proofErr w:type="spellStart"/>
+      <w:r>
+        <w:rPr>
+          <w:rFonts w:ascii="Times New Roman" w:eastAsia="宋体" w:hAnsi="Times New Roman"/>
+          <w:color w:val="auto"/>
+        </w:rPr>
+        <w:t>ds_ready_go</w:t>
+      </w:r>
+      <w:proofErr w:type="spellEnd"/>
+      <w:r>
+        <w:rPr>
+          <w:rFonts w:ascii="Times New Roman" w:eastAsia="宋体" w:hAnsi="Times New Roman" w:hint="eastAsia"/>
+          <w:color w:val="auto"/>
+        </w:rPr>
+        <w:t>为</w:t>
+      </w:r>
+      <w:r>
+        <w:rPr>
+          <w:rFonts w:ascii="Times New Roman" w:eastAsia="宋体" w:hAnsi="Times New Roman" w:hint="eastAsia"/>
+          <w:color w:val="auto"/>
+        </w:rPr>
+        <w:t>0</w:t>
+      </w:r>
+      <w:r>
+        <w:rPr>
+          <w:rFonts w:ascii="Times New Roman" w:eastAsia="宋体" w:hAnsi="Times New Roman" w:hint="eastAsia"/>
+          <w:color w:val="auto"/>
+        </w:rPr>
+        <w:t>，从而使得</w:t>
+      </w:r>
+      <w:r>
+        <w:rPr>
+          <w:rFonts w:ascii="Times New Roman" w:eastAsia="宋体" w:hAnsi="Times New Roman" w:hint="eastAsia"/>
+          <w:color w:val="auto"/>
+        </w:rPr>
+        <w:t>IF</w:t>
+      </w:r>
+      <w:r>
+        <w:rPr>
+          <w:rFonts w:ascii="Times New Roman" w:eastAsia="宋体" w:hAnsi="Times New Roman" w:hint="eastAsia"/>
+          <w:color w:val="auto"/>
+        </w:rPr>
+        <w:t>阶段的</w:t>
+      </w:r>
+      <w:r>
+        <w:rPr>
+          <w:rFonts w:ascii="Times New Roman" w:eastAsia="宋体" w:hAnsi="Times New Roman" w:hint="eastAsia"/>
+          <w:color w:val="auto"/>
+        </w:rPr>
+        <w:t>pc</w:t>
+      </w:r>
+      <w:r>
+        <w:rPr>
+          <w:rFonts w:ascii="Times New Roman" w:eastAsia="宋体" w:hAnsi="Times New Roman" w:hint="eastAsia"/>
+          <w:color w:val="auto"/>
+        </w:rPr>
+        <w:t>没能正确地进入</w:t>
+      </w:r>
+      <w:r>
+        <w:rPr>
+          <w:rFonts w:ascii="Times New Roman" w:eastAsia="宋体" w:hAnsi="Times New Roman" w:hint="eastAsia"/>
+          <w:color w:val="auto"/>
+        </w:rPr>
+        <w:t>ID</w:t>
+      </w:r>
+      <w:r>
+        <w:rPr>
+          <w:rFonts w:ascii="Times New Roman" w:eastAsia="宋体" w:hAnsi="Times New Roman" w:hint="eastAsia"/>
+          <w:color w:val="auto"/>
+        </w:rPr>
+        <w:t>阶段。在</w:t>
+      </w:r>
+      <w:proofErr w:type="spellStart"/>
+      <w:r>
+        <w:rPr>
+          <w:rFonts w:ascii="Times New Roman" w:eastAsia="宋体" w:hAnsi="Times New Roman" w:hint="eastAsia"/>
+          <w:color w:val="auto"/>
+        </w:rPr>
+        <w:t>wb</w:t>
+      </w:r>
+      <w:proofErr w:type="spellEnd"/>
+      <w:r>
+        <w:rPr>
+          <w:rFonts w:ascii="Times New Roman" w:eastAsia="宋体" w:hAnsi="Times New Roman" w:hint="eastAsia"/>
+          <w:color w:val="auto"/>
+        </w:rPr>
+        <w:t>提交</w:t>
+      </w:r>
+      <w:proofErr w:type="spellStart"/>
+      <w:r>
+        <w:rPr>
+          <w:rFonts w:ascii="Times New Roman" w:eastAsia="宋体" w:hAnsi="Times New Roman" w:hint="eastAsia"/>
+          <w:color w:val="auto"/>
+        </w:rPr>
+        <w:t>syscall</w:t>
+      </w:r>
+      <w:proofErr w:type="spellEnd"/>
+      <w:r>
+        <w:rPr>
+          <w:rFonts w:ascii="Times New Roman" w:eastAsia="宋体" w:hAnsi="Times New Roman" w:hint="eastAsia"/>
+          <w:color w:val="auto"/>
+        </w:rPr>
+        <w:t>指令后，中断信号丢失，</w:t>
+      </w:r>
+      <w:r>
+        <w:rPr>
+          <w:rFonts w:ascii="Times New Roman" w:eastAsia="宋体" w:hAnsi="Times New Roman" w:hint="eastAsia"/>
+          <w:color w:val="auto"/>
+        </w:rPr>
+        <w:t>pc</w:t>
+      </w:r>
+      <w:r>
+        <w:rPr>
+          <w:rFonts w:ascii="Times New Roman" w:eastAsia="宋体" w:hAnsi="Times New Roman" w:hint="eastAsia"/>
+          <w:color w:val="auto"/>
+        </w:rPr>
+        <w:t>组合地恢复到</w:t>
+      </w:r>
+      <w:r>
+        <w:rPr>
+          <w:rFonts w:ascii="Times New Roman" w:eastAsia="宋体" w:hAnsi="Times New Roman" w:hint="eastAsia"/>
+          <w:color w:val="auto"/>
+        </w:rPr>
+        <w:t>pc</w:t>
+      </w:r>
+      <w:r>
+        <w:rPr>
+          <w:rFonts w:ascii="Times New Roman" w:eastAsia="宋体" w:hAnsi="Times New Roman"/>
+          <w:color w:val="auto"/>
+        </w:rPr>
+        <w:t>+4</w:t>
+      </w:r>
+      <w:r>
+        <w:rPr>
+          <w:rFonts w:ascii="Times New Roman" w:eastAsia="宋体" w:hAnsi="Times New Roman" w:hint="eastAsia"/>
+          <w:color w:val="auto"/>
+        </w:rPr>
+        <w:t>的情况，这就造成了错误。</w:t>
+      </w:r>
+    </w:p>
+    <w:p>
+      <w:pPr>
+        <w:rPr>
+          <w:rFonts w:ascii="Times New Roman" w:eastAsia="黑体" w:hAnsi="Times New Roman"/>
+          <w:color w:val="auto"/>
+        </w:rPr>
+      </w:pPr>
+      <w:r>
+        <w:rPr>
+          <w:rFonts w:ascii="Times New Roman" w:eastAsia="黑体" w:hAnsi="Times New Roman" w:hint="eastAsia"/>
+          <w:color w:val="auto"/>
+        </w:rPr>
+        <w:t>（</w:t>
+      </w:r>
+      <w:r>
+        <w:rPr>
+          <w:rFonts w:ascii="Times New Roman" w:eastAsia="黑体" w:hAnsi="Times New Roman" w:hint="eastAsia"/>
+          <w:color w:val="auto"/>
+        </w:rPr>
+        <w:t>4</w:t>
+      </w:r>
+      <w:r>
+        <w:rPr>
+          <w:rFonts w:ascii="Times New Roman" w:eastAsia="黑体" w:hAnsi="Times New Roman" w:hint="eastAsia"/>
+          <w:color w:val="auto"/>
+        </w:rPr>
+        <w:t>）修正效果</w:t>
+      </w:r>
+    </w:p>
+    <w:p>
+      <w:pPr>
+        <w:spacing w:afterLines="50" w:after="156"/>
+        <w:jc w:val="center"/>
+        <w:rPr>
+          <w:rFonts w:ascii="Times New Roman" w:eastAsia="宋体" w:hAnsi="Times New Roman"/>
           <w:color w:val="000000" w:themeColor="text1"/>
           <w:sz w:val="18"/>
           <w:szCs w:val="18"/>
         </w:rPr>
-        <w:t>波形</w:t>
-      </w:r>
-      <w:r>
-        <w:rPr>
-          <w:rFonts w:ascii="Times New Roman" w:eastAsia="宋体" w:hAnsi="Times New Roman" w:hint="eastAsia"/>
-          <w:color w:val="000000" w:themeColor="text1"/>
-          <w:sz w:val="18"/>
-          <w:szCs w:val="18"/>
-        </w:rPr>
-        <w:t>截图</w:t>
-      </w:r>
-    </w:p>
-    <w:p>
-      <w:pPr>
-        <w:rPr>
-          <w:rFonts w:ascii="Times New Roman" w:eastAsia="黑体" w:hAnsi="Times New Roman"/>
-          <w:color w:val="auto"/>
-        </w:rPr>
-      </w:pPr>
-      <w:r>
-        <w:rPr>
-          <w:rFonts w:ascii="Times New Roman" w:eastAsia="黑体" w:hAnsi="Times New Roman" w:hint="eastAsia"/>
-          <w:color w:val="auto"/>
-        </w:rPr>
-        <w:t>（</w:t>
-      </w:r>
-      <w:r>
-        <w:rPr>
-          <w:rFonts w:ascii="Times New Roman" w:eastAsia="黑体" w:hAnsi="Times New Roman" w:hint="eastAsia"/>
-          <w:color w:val="auto"/>
-        </w:rPr>
-        <w:t>3</w:t>
-      </w:r>
-      <w:r>
-        <w:rPr>
-          <w:rFonts w:ascii="Times New Roman" w:eastAsia="黑体" w:hAnsi="Times New Roman" w:hint="eastAsia"/>
-          <w:color w:val="auto"/>
-        </w:rPr>
-        <w:t>）错误原因</w:t>
-      </w:r>
-    </w:p>
-    <w:p>
-      <w:pPr>
-        <w:spacing w:line="360" w:lineRule="auto"/>
-        <w:ind w:firstLineChars="200" w:firstLine="420"/>
-        <w:rPr>
-          <w:rFonts w:ascii="Times New Roman" w:eastAsia="宋体" w:hAnsi="Times New Roman" w:hint="eastAsia"/>
-          <w:color w:val="auto"/>
-        </w:rPr>
-      </w:pPr>
-      <w:r>
-        <w:rPr>
-          <w:rFonts w:ascii="Times New Roman" w:eastAsia="宋体" w:hAnsi="Times New Roman" w:hint="eastAsia"/>
-          <w:color w:val="auto"/>
-        </w:rPr>
-        <w:t>很明显，在黄线之前的两个周期。</w:t>
-      </w:r>
-      <w:proofErr w:type="spellStart"/>
-      <w:r>
-        <w:rPr>
-          <w:rFonts w:ascii="Times New Roman" w:eastAsia="宋体" w:hAnsi="Times New Roman"/>
-          <w:color w:val="auto"/>
-        </w:rPr>
-        <w:t>es_csr</w:t>
-      </w:r>
-      <w:proofErr w:type="spellEnd"/>
-      <w:r>
-        <w:rPr>
-          <w:rFonts w:ascii="Times New Roman" w:eastAsia="宋体" w:hAnsi="Times New Roman" w:hint="eastAsia"/>
-          <w:color w:val="auto"/>
-        </w:rPr>
-        <w:t>拉高，导致</w:t>
-      </w:r>
-      <w:r>
-        <w:rPr>
-          <w:rFonts w:ascii="Times New Roman" w:eastAsia="宋体" w:hAnsi="Times New Roman" w:hint="eastAsia"/>
-          <w:color w:val="auto"/>
-        </w:rPr>
-        <w:t>IF</w:t>
-      </w:r>
-      <w:r>
-        <w:rPr>
-          <w:rFonts w:ascii="Times New Roman" w:eastAsia="宋体" w:hAnsi="Times New Roman" w:hint="eastAsia"/>
-          <w:color w:val="auto"/>
-        </w:rPr>
-        <w:t>阶段的</w:t>
-      </w:r>
-      <w:r>
-        <w:rPr>
-          <w:rFonts w:ascii="Times New Roman" w:eastAsia="宋体" w:hAnsi="Times New Roman" w:hint="eastAsia"/>
-          <w:color w:val="auto"/>
-        </w:rPr>
-        <w:t>pc</w:t>
-      </w:r>
-      <w:r>
-        <w:rPr>
-          <w:rFonts w:ascii="Times New Roman" w:eastAsia="宋体" w:hAnsi="Times New Roman" w:hint="eastAsia"/>
-          <w:color w:val="auto"/>
-        </w:rPr>
-        <w:t>没有传递给</w:t>
-      </w:r>
-      <w:r>
-        <w:rPr>
-          <w:rFonts w:ascii="Times New Roman" w:eastAsia="宋体" w:hAnsi="Times New Roman" w:hint="eastAsia"/>
-          <w:color w:val="auto"/>
-        </w:rPr>
-        <w:t>ID</w:t>
-      </w:r>
-      <w:r>
-        <w:rPr>
-          <w:rFonts w:ascii="Times New Roman" w:eastAsia="宋体" w:hAnsi="Times New Roman" w:hint="eastAsia"/>
-          <w:color w:val="auto"/>
-        </w:rPr>
-        <w:t>阶段。其原因是，</w:t>
-      </w:r>
-      <w:r>
-        <w:rPr>
-          <w:rFonts w:ascii="Times New Roman" w:eastAsia="宋体" w:hAnsi="Times New Roman" w:hint="eastAsia"/>
-          <w:color w:val="auto"/>
-        </w:rPr>
-        <w:t>后面的</w:t>
-      </w:r>
-      <w:proofErr w:type="spellStart"/>
-      <w:r>
-        <w:rPr>
-          <w:rFonts w:ascii="Times New Roman" w:eastAsia="宋体" w:hAnsi="Times New Roman" w:hint="eastAsia"/>
-          <w:color w:val="auto"/>
-        </w:rPr>
-        <w:t>syscall</w:t>
-      </w:r>
-      <w:proofErr w:type="spellEnd"/>
-      <w:r>
-        <w:rPr>
-          <w:rFonts w:ascii="Times New Roman" w:eastAsia="宋体" w:hAnsi="Times New Roman" w:hint="eastAsia"/>
-          <w:color w:val="auto"/>
-        </w:rPr>
-        <w:t>恰好碰见一个</w:t>
-      </w:r>
-      <w:proofErr w:type="spellStart"/>
-      <w:r>
-        <w:rPr>
-          <w:rFonts w:ascii="Times New Roman" w:eastAsia="宋体" w:hAnsi="Times New Roman" w:hint="eastAsia"/>
-          <w:color w:val="auto"/>
-        </w:rPr>
-        <w:t>csr</w:t>
-      </w:r>
-      <w:proofErr w:type="spellEnd"/>
-      <w:r>
-        <w:rPr>
-          <w:rFonts w:ascii="Times New Roman" w:eastAsia="宋体" w:hAnsi="Times New Roman" w:hint="eastAsia"/>
-          <w:color w:val="auto"/>
-        </w:rPr>
-        <w:t>指令，结果产生了阻塞</w:t>
-      </w:r>
-      <w:r>
-        <w:rPr>
-          <w:rFonts w:ascii="Times New Roman" w:eastAsia="宋体" w:hAnsi="Times New Roman" w:hint="eastAsia"/>
-          <w:color w:val="auto"/>
-        </w:rPr>
-        <w:t>导致</w:t>
-      </w:r>
-      <w:proofErr w:type="spellStart"/>
-      <w:r>
-        <w:rPr>
-          <w:rFonts w:ascii="Times New Roman" w:eastAsia="宋体" w:hAnsi="Times New Roman"/>
-          <w:color w:val="auto"/>
-        </w:rPr>
-        <w:t>ds_ready_go</w:t>
-      </w:r>
-      <w:proofErr w:type="spellEnd"/>
-      <w:r>
-        <w:rPr>
-          <w:rFonts w:ascii="Times New Roman" w:eastAsia="宋体" w:hAnsi="Times New Roman" w:hint="eastAsia"/>
-          <w:color w:val="auto"/>
-        </w:rPr>
-        <w:t>为</w:t>
-      </w:r>
-      <w:r>
-        <w:rPr>
-          <w:rFonts w:ascii="Times New Roman" w:eastAsia="宋体" w:hAnsi="Times New Roman" w:hint="eastAsia"/>
-          <w:color w:val="auto"/>
-        </w:rPr>
-        <w:t>0</w:t>
-      </w:r>
-      <w:r>
-        <w:rPr>
-          <w:rFonts w:ascii="Times New Roman" w:eastAsia="宋体" w:hAnsi="Times New Roman" w:hint="eastAsia"/>
-          <w:color w:val="auto"/>
-        </w:rPr>
-        <w:t>，从而使得</w:t>
-      </w:r>
-      <w:r>
-        <w:rPr>
-          <w:rFonts w:ascii="Times New Roman" w:eastAsia="宋体" w:hAnsi="Times New Roman" w:hint="eastAsia"/>
-          <w:color w:val="auto"/>
-        </w:rPr>
-        <w:t>IF</w:t>
-      </w:r>
-      <w:r>
-        <w:rPr>
-          <w:rFonts w:ascii="Times New Roman" w:eastAsia="宋体" w:hAnsi="Times New Roman" w:hint="eastAsia"/>
-          <w:color w:val="auto"/>
-        </w:rPr>
-        <w:t>阶段的</w:t>
-      </w:r>
-      <w:r>
-        <w:rPr>
-          <w:rFonts w:ascii="Times New Roman" w:eastAsia="宋体" w:hAnsi="Times New Roman" w:hint="eastAsia"/>
-          <w:color w:val="auto"/>
-        </w:rPr>
-        <w:t>pc</w:t>
-      </w:r>
-      <w:r>
-        <w:rPr>
-          <w:rFonts w:ascii="Times New Roman" w:eastAsia="宋体" w:hAnsi="Times New Roman" w:hint="eastAsia"/>
-          <w:color w:val="auto"/>
-        </w:rPr>
-        <w:t>没能正确地进入</w:t>
-      </w:r>
-      <w:r>
-        <w:rPr>
-          <w:rFonts w:ascii="Times New Roman" w:eastAsia="宋体" w:hAnsi="Times New Roman" w:hint="eastAsia"/>
-          <w:color w:val="auto"/>
-        </w:rPr>
-        <w:t>ID</w:t>
-      </w:r>
-      <w:r>
-        <w:rPr>
-          <w:rFonts w:ascii="Times New Roman" w:eastAsia="宋体" w:hAnsi="Times New Roman" w:hint="eastAsia"/>
-          <w:color w:val="auto"/>
-        </w:rPr>
-        <w:t>阶段。在</w:t>
-      </w:r>
-      <w:proofErr w:type="spellStart"/>
-      <w:r>
-        <w:rPr>
-          <w:rFonts w:ascii="Times New Roman" w:eastAsia="宋体" w:hAnsi="Times New Roman" w:hint="eastAsia"/>
-          <w:color w:val="auto"/>
-        </w:rPr>
-        <w:t>wb</w:t>
-      </w:r>
-      <w:proofErr w:type="spellEnd"/>
-      <w:r>
-        <w:rPr>
-          <w:rFonts w:ascii="Times New Roman" w:eastAsia="宋体" w:hAnsi="Times New Roman" w:hint="eastAsia"/>
-          <w:color w:val="auto"/>
-        </w:rPr>
-        <w:t>提交</w:t>
-      </w:r>
-      <w:proofErr w:type="spellStart"/>
-      <w:r>
-        <w:rPr>
-          <w:rFonts w:ascii="Times New Roman" w:eastAsia="宋体" w:hAnsi="Times New Roman" w:hint="eastAsia"/>
-          <w:color w:val="auto"/>
-        </w:rPr>
-        <w:t>syscall</w:t>
-      </w:r>
-      <w:proofErr w:type="spellEnd"/>
-      <w:r>
-        <w:rPr>
-          <w:rFonts w:ascii="Times New Roman" w:eastAsia="宋体" w:hAnsi="Times New Roman" w:hint="eastAsia"/>
-          <w:color w:val="auto"/>
-        </w:rPr>
-        <w:t>指令后，中断信号丢失，</w:t>
-      </w:r>
-      <w:r>
-        <w:rPr>
-          <w:rFonts w:ascii="Times New Roman" w:eastAsia="宋体" w:hAnsi="Times New Roman" w:hint="eastAsia"/>
-          <w:color w:val="auto"/>
-        </w:rPr>
-        <w:t>pc</w:t>
-      </w:r>
-      <w:r>
-        <w:rPr>
-          <w:rFonts w:ascii="Times New Roman" w:eastAsia="宋体" w:hAnsi="Times New Roman" w:hint="eastAsia"/>
-          <w:color w:val="auto"/>
-        </w:rPr>
-        <w:t>组合地恢复到</w:t>
-      </w:r>
-      <w:r>
-        <w:rPr>
-          <w:rFonts w:ascii="Times New Roman" w:eastAsia="宋体" w:hAnsi="Times New Roman" w:hint="eastAsia"/>
-          <w:color w:val="auto"/>
-        </w:rPr>
-        <w:t>pc</w:t>
-      </w:r>
-      <w:r>
-        <w:rPr>
-          <w:rFonts w:ascii="Times New Roman" w:eastAsia="宋体" w:hAnsi="Times New Roman"/>
-          <w:color w:val="auto"/>
-        </w:rPr>
-        <w:t>+4</w:t>
-      </w:r>
-      <w:r>
-        <w:rPr>
-          <w:rFonts w:ascii="Times New Roman" w:eastAsia="宋体" w:hAnsi="Times New Roman" w:hint="eastAsia"/>
-          <w:color w:val="auto"/>
-        </w:rPr>
-        <w:t>的情况，这就造成了错误。</w:t>
-      </w:r>
-    </w:p>
-    <w:p>
-      <w:pPr>
-        <w:rPr>
-          <w:rFonts w:ascii="Times New Roman" w:eastAsia="黑体" w:hAnsi="Times New Roman" w:hint="eastAsia"/>
-          <w:color w:val="auto"/>
-        </w:rPr>
-      </w:pPr>
-      <w:r>
-        <w:rPr>
-          <w:rFonts w:ascii="Times New Roman" w:eastAsia="黑体" w:hAnsi="Times New Roman" w:hint="eastAsia"/>
-          <w:color w:val="auto"/>
-        </w:rPr>
-        <w:t>（</w:t>
-      </w:r>
-      <w:r>
-        <w:rPr>
-          <w:rFonts w:ascii="Times New Roman" w:eastAsia="黑体" w:hAnsi="Times New Roman" w:hint="eastAsia"/>
-          <w:color w:val="auto"/>
-        </w:rPr>
-        <w:t>4</w:t>
-      </w:r>
-      <w:r>
-        <w:rPr>
-          <w:rFonts w:ascii="Times New Roman" w:eastAsia="黑体" w:hAnsi="Times New Roman" w:hint="eastAsia"/>
-          <w:color w:val="auto"/>
-        </w:rPr>
-        <w:t>）修正效果</w:t>
-      </w:r>
-    </w:p>
-    <w:p>
-      <w:pPr>
-        <w:spacing w:afterLines="50" w:after="156"/>
-        <w:jc w:val="center"/>
-        <w:rPr>
-          <w:rFonts w:ascii="Times New Roman" w:eastAsia="宋体" w:hAnsi="Times New Roman"/>
-          <w:color w:val="000000" w:themeColor="text1"/>
-          <w:sz w:val="18"/>
-          <w:szCs w:val="18"/>
-        </w:rPr>
-      </w:pPr>
-      <w:r>
-        <w:rPr>
-          <w:rFonts w:ascii="Times New Roman" w:eastAsia="宋体" w:hAnsi="Times New Roman"/>
+      </w:pPr>
+      <w:r>
+        <w:rPr>
+          <w:rFonts w:ascii="Times New Roman" w:eastAsia="宋体" w:hAnsi="Times New Roman"/>
+          <w:noProof/>
           <w:color w:val="auto"/>
         </w:rPr>
         <w:drawing>
@@ -6472,32 +6421,14 @@
           <w:sz w:val="18"/>
           <w:szCs w:val="18"/>
         </w:rPr>
-        <w:t>中出错</w:t>
-      </w:r>
-      <w:r>
-        <w:rPr>
-          <w:rFonts w:ascii="Times New Roman" w:eastAsia="宋体" w:hAnsi="Times New Roman" w:hint="eastAsia"/>
-          <w:color w:val="000000" w:themeColor="text1"/>
-          <w:sz w:val="18"/>
-          <w:szCs w:val="18"/>
-        </w:rPr>
-        <w:t>代码修改</w:t>
-      </w:r>
-      <w:r>
-        <w:rPr>
-          <w:rFonts w:ascii="Times New Roman" w:eastAsia="宋体" w:hAnsi="Times New Roman" w:hint="eastAsia"/>
-          <w:color w:val="000000" w:themeColor="text1"/>
-          <w:sz w:val="18"/>
-          <w:szCs w:val="18"/>
-        </w:rPr>
-        <w:t>截图</w:t>
+        <w:t>中出错代码修改截图</w:t>
       </w:r>
     </w:p>
     <w:p>
       <w:pPr>
         <w:spacing w:line="360" w:lineRule="auto"/>
         <w:rPr>
-          <w:rFonts w:ascii="Times New Roman" w:eastAsia="宋体" w:hAnsi="Times New Roman" w:hint="eastAsia"/>
+          <w:rFonts w:ascii="Times New Roman" w:eastAsia="宋体" w:hAnsi="Times New Roman"/>
           <w:color w:val="auto"/>
         </w:rPr>
       </w:pPr>
@@ -6542,7 +6473,7 @@
     <w:p>
       <w:pPr>
         <w:rPr>
-          <w:rFonts w:ascii="Times New Roman" w:eastAsia="宋体" w:hAnsi="Times New Roman" w:hint="eastAsia"/>
+          <w:rFonts w:ascii="Times New Roman" w:eastAsia="宋体" w:hAnsi="Times New Roman"/>
           <w:color w:val="auto"/>
         </w:rPr>
       </w:pPr>
@@ -7054,17 +6985,20 @@
           <w:sz w:val="18"/>
           <w:szCs w:val="18"/>
         </w:rPr>
-        <w:t>中出错</w:t>
-      </w:r>
-      <w:r>
-        <w:rPr>
-          <w:rFonts w:ascii="Times New Roman" w:eastAsia="宋体" w:hAnsi="Times New Roman" w:hint="eastAsia"/>
+        <w:t>中出错波形截图</w:t>
+      </w:r>
+    </w:p>
+    <w:p>
+      <w:pPr>
+        <w:spacing w:afterLines="50" w:after="156"/>
+        <w:ind w:firstLine="420"/>
+        <w:rPr>
+          <w:rFonts w:ascii="Times New Roman" w:eastAsia="宋体" w:hAnsi="Times New Roman"/>
           <w:color w:val="000000" w:themeColor="text1"/>
           <w:sz w:val="18"/>
           <w:szCs w:val="18"/>
         </w:rPr>
-        <w:t>波形</w:t>
-      </w:r>
+      </w:pPr>
       <w:r>
         <w:rPr>
           <w:rFonts w:ascii="Times New Roman" w:eastAsia="宋体" w:hAnsi="Times New Roman" w:hint="eastAsia"/>
@@ -7072,20 +7006,17 @@
           <w:sz w:val="18"/>
           <w:szCs w:val="18"/>
         </w:rPr>
-        <w:t>截图</w:t>
-      </w:r>
-    </w:p>
-    <w:p>
-      <w:pPr>
-        <w:spacing w:afterLines="50" w:after="156"/>
-        <w:ind w:firstLine="420"/>
-        <w:rPr>
-          <w:rFonts w:ascii="Times New Roman" w:eastAsia="宋体" w:hAnsi="Times New Roman"/>
+        <w:t>这不是这个阶段会出现的</w:t>
+      </w:r>
+      <w:r>
+        <w:rPr>
+          <w:rFonts w:ascii="Times New Roman" w:eastAsia="宋体" w:hAnsi="Times New Roman" w:hint="eastAsia"/>
           <w:color w:val="000000" w:themeColor="text1"/>
           <w:sz w:val="18"/>
           <w:szCs w:val="18"/>
         </w:rPr>
-      </w:pPr>
+        <w:t>bug</w:t>
+      </w:r>
       <w:r>
         <w:rPr>
           <w:rFonts w:ascii="Times New Roman" w:eastAsia="宋体" w:hAnsi="Times New Roman" w:hint="eastAsia"/>
@@ -7093,8 +7024,9 @@
           <w:sz w:val="18"/>
           <w:szCs w:val="18"/>
         </w:rPr>
-        <w:t>这不是这个阶段会出现的</w:t>
-      </w:r>
+        <w:t>，所以只能是和</w:t>
+      </w:r>
+      <w:proofErr w:type="spellStart"/>
       <w:r>
         <w:rPr>
           <w:rFonts w:ascii="Times New Roman" w:eastAsia="宋体" w:hAnsi="Times New Roman" w:hint="eastAsia"/>
@@ -7102,8 +7034,9 @@
           <w:sz w:val="18"/>
           <w:szCs w:val="18"/>
         </w:rPr>
-        <w:t>bug</w:t>
-      </w:r>
+        <w:t>syscall</w:t>
+      </w:r>
+      <w:proofErr w:type="spellEnd"/>
       <w:r>
         <w:rPr>
           <w:rFonts w:ascii="Times New Roman" w:eastAsia="宋体" w:hAnsi="Times New Roman" w:hint="eastAsia"/>
@@ -7111,26 +7044,6 @@
           <w:sz w:val="18"/>
           <w:szCs w:val="18"/>
         </w:rPr>
-        <w:t>，所以只能是和</w:t>
-      </w:r>
-      <w:proofErr w:type="spellStart"/>
-      <w:r>
-        <w:rPr>
-          <w:rFonts w:ascii="Times New Roman" w:eastAsia="宋体" w:hAnsi="Times New Roman" w:hint="eastAsia"/>
-          <w:color w:val="000000" w:themeColor="text1"/>
-          <w:sz w:val="18"/>
-          <w:szCs w:val="18"/>
-        </w:rPr>
-        <w:t>syscall</w:t>
-      </w:r>
-      <w:proofErr w:type="spellEnd"/>
-      <w:r>
-        <w:rPr>
-          <w:rFonts w:ascii="Times New Roman" w:eastAsia="宋体" w:hAnsi="Times New Roman" w:hint="eastAsia"/>
-          <w:color w:val="000000" w:themeColor="text1"/>
-          <w:sz w:val="18"/>
-          <w:szCs w:val="18"/>
-        </w:rPr>
         <w:t>之间的问题。查指令发现：</w:t>
       </w:r>
     </w:p>
@@ -7139,7 +7052,7 @@
         <w:spacing w:afterLines="50" w:after="156"/>
         <w:jc w:val="center"/>
         <w:rPr>
-          <w:rFonts w:ascii="Times New Roman" w:eastAsia="宋体" w:hAnsi="Times New Roman" w:hint="eastAsia"/>
+          <w:rFonts w:ascii="Times New Roman" w:eastAsia="宋体" w:hAnsi="Times New Roman"/>
           <w:color w:val="000000" w:themeColor="text1"/>
           <w:sz w:val="18"/>
           <w:szCs w:val="18"/>
@@ -7192,7 +7105,7 @@
         <w:ind w:firstLine="420"/>
         <w:jc w:val="center"/>
         <w:rPr>
-          <w:rFonts w:ascii="Times New Roman" w:eastAsia="宋体" w:hAnsi="Times New Roman" w:hint="eastAsia"/>
+          <w:rFonts w:ascii="Times New Roman" w:eastAsia="宋体" w:hAnsi="Times New Roman"/>
           <w:color w:val="000000" w:themeColor="text1"/>
           <w:sz w:val="18"/>
           <w:szCs w:val="18"/>
@@ -7250,25 +7163,7 @@
           <w:sz w:val="18"/>
           <w:szCs w:val="18"/>
         </w:rPr>
-        <w:t>中出错</w:t>
-      </w:r>
-      <w:r>
-        <w:rPr>
-          <w:rFonts w:ascii="Times New Roman" w:eastAsia="宋体" w:hAnsi="Times New Roman" w:hint="eastAsia"/>
-          <w:color w:val="000000" w:themeColor="text1"/>
-          <w:sz w:val="18"/>
-          <w:szCs w:val="18"/>
-        </w:rPr>
-        <w:t>代码</w:t>
-      </w:r>
-      <w:r>
-        <w:rPr>
-          <w:rFonts w:ascii="Times New Roman" w:eastAsia="宋体" w:hAnsi="Times New Roman" w:hint="eastAsia"/>
-          <w:color w:val="000000" w:themeColor="text1"/>
-          <w:sz w:val="18"/>
-          <w:szCs w:val="18"/>
-        </w:rPr>
-        <w:t>截图</w:t>
+        <w:t>中出错代码截图</w:t>
       </w:r>
     </w:p>
     <w:p>
@@ -7343,7 +7238,7 @@
         <w:spacing w:line="360" w:lineRule="auto"/>
         <w:ind w:firstLineChars="200" w:firstLine="420"/>
         <w:rPr>
-          <w:rFonts w:ascii="Times New Roman" w:eastAsia="宋体" w:hAnsi="Times New Roman" w:hint="eastAsia"/>
+          <w:rFonts w:ascii="Times New Roman" w:eastAsia="宋体" w:hAnsi="Times New Roman"/>
           <w:color w:val="auto"/>
         </w:rPr>
       </w:pPr>
@@ -7485,6 +7380,7 @@
       <w:r>
         <w:rPr>
           <w:rFonts w:ascii="Times New Roman" w:eastAsia="宋体" w:hAnsi="Times New Roman"/>
+          <w:noProof/>
           <w:color w:val="auto"/>
         </w:rPr>
         <w:drawing>
@@ -7530,7 +7426,7 @@
         <w:ind w:firstLine="420"/>
         <w:jc w:val="center"/>
         <w:rPr>
-          <w:rFonts w:ascii="Times New Roman" w:eastAsia="宋体" w:hAnsi="Times New Roman" w:hint="eastAsia"/>
+          <w:rFonts w:ascii="Times New Roman" w:eastAsia="宋体" w:hAnsi="Times New Roman"/>
           <w:color w:val="000000" w:themeColor="text1"/>
           <w:sz w:val="18"/>
           <w:szCs w:val="18"/>
@@ -7596,7 +7492,7 @@
         <w:spacing w:line="360" w:lineRule="auto"/>
         <w:ind w:firstLine="420"/>
         <w:rPr>
-          <w:rFonts w:ascii="Times New Roman" w:eastAsia="宋体" w:hAnsi="Times New Roman" w:hint="eastAsia"/>
+          <w:rFonts w:ascii="Times New Roman" w:eastAsia="宋体" w:hAnsi="Times New Roman"/>
           <w:color w:val="auto"/>
         </w:rPr>
       </w:pPr>
@@ -7620,7 +7516,7 @@
     <w:p>
       <w:pPr>
         <w:rPr>
-          <w:rFonts w:ascii="Times New Roman" w:eastAsia="宋体" w:hAnsi="Times New Roman" w:hint="eastAsia"/>
+          <w:rFonts w:ascii="Times New Roman" w:eastAsia="宋体" w:hAnsi="Times New Roman"/>
           <w:color w:val="auto"/>
         </w:rPr>
       </w:pPr>
@@ -7859,7 +7755,7 @@
       <w:pPr>
         <w:spacing w:line="360" w:lineRule="auto"/>
         <w:rPr>
-          <w:rFonts w:ascii="Times New Roman" w:eastAsia="宋体" w:hAnsi="Times New Roman" w:hint="eastAsia"/>
+          <w:rFonts w:ascii="Times New Roman" w:eastAsia="宋体" w:hAnsi="Times New Roman"/>
           <w:color w:val="auto"/>
         </w:rPr>
       </w:pPr>
@@ -7868,7 +7764,7 @@
       <w:pPr>
         <w:spacing w:line="360" w:lineRule="auto"/>
         <w:rPr>
-          <w:rFonts w:ascii="Times New Roman" w:eastAsia="宋体" w:hAnsi="Times New Roman" w:hint="eastAsia"/>
+          <w:rFonts w:ascii="Times New Roman" w:eastAsia="宋体" w:hAnsi="Times New Roman"/>
           <w:color w:val="auto"/>
         </w:rPr>
       </w:pPr>
@@ -7925,7 +7821,7 @@
         <w:spacing w:line="360" w:lineRule="auto"/>
         <w:ind w:firstLineChars="200" w:firstLine="420"/>
         <w:rPr>
-          <w:rFonts w:ascii="Times New Roman" w:eastAsia="宋体" w:hAnsi="Times New Roman" w:hint="eastAsia"/>
+          <w:rFonts w:ascii="Times New Roman" w:eastAsia="宋体" w:hAnsi="Times New Roman"/>
           <w:color w:val="auto"/>
         </w:rPr>
       </w:pPr>

</xml_diff>